<commit_message>
Update Lab - Nested-Conditional-Statements.docx
</commit_message>
<xml_diff>
--- a/Programming for QA/1. Programming Fundamentals and Unit Testing/1. First Steps in Programming. Data Types and Variables. Conditional Statements/01. Lab/Lab - Nested-Conditional-Statements.docx
+++ b/Programming for QA/1. Programming Fundamentals and Unit Testing/1. First Steps in Programming. Data Types and Variables. Conditional Statements/01. Lab/Lab - Nested-Conditional-Statements.docx
@@ -96,10 +96,14 @@
           <w:numId w:val="2"/>
         </w:numPr>
         <w:rPr>
+          <w:highlight w:val="yellow"/>
           <w:lang w:val="bg-BG"/>
         </w:rPr>
       </w:pPr>
       <w:r>
+        <w:rPr>
+          <w:highlight w:val="yellow"/>
+        </w:rPr>
         <w:t>Marketplace</w:t>
       </w:r>
     </w:p>
@@ -896,20 +900,33 @@
           <w:numId w:val="2"/>
         </w:numPr>
         <w:rPr>
+          <w:highlight w:val="yellow"/>
           <w:lang w:val="bg-BG"/>
         </w:rPr>
       </w:pPr>
       <w:r>
+        <w:rPr>
+          <w:highlight w:val="yellow"/>
+        </w:rPr>
         <w:lastRenderedPageBreak/>
         <w:t>Largest</w:t>
       </w:r>
       <w:r>
+        <w:rPr>
+          <w:highlight w:val="yellow"/>
+        </w:rPr>
         <w:t xml:space="preserve"> Number Out </w:t>
       </w:r>
       <w:r>
+        <w:rPr>
+          <w:highlight w:val="yellow"/>
+        </w:rPr>
         <w:t>o</w:t>
       </w:r>
       <w:r>
+        <w:rPr>
+          <w:highlight w:val="yellow"/>
+        </w:rPr>
         <w:t>f Three</w:t>
       </w:r>
     </w:p>
@@ -943,8 +960,13 @@
         <w:t>3 integer numbers</w:t>
       </w:r>
       <w:r>
-        <w:t xml:space="preserve"> from the console</w:t>
-      </w:r>
+        <w:t xml:space="preserve"> from the </w:t>
+      </w:r>
+      <w:proofErr w:type="gramStart"/>
+      <w:r>
+        <w:t>console</w:t>
+      </w:r>
+      <w:proofErr w:type="gramEnd"/>
     </w:p>
     <w:p>
       <w:pPr>
@@ -981,6 +1003,7 @@
         </w:rPr>
         <w:t xml:space="preserve"> </w:t>
       </w:r>
+      <w:proofErr w:type="gramStart"/>
       <w:r>
         <w:rPr>
           <w:b/>
@@ -988,6 +1011,7 @@
         </w:rPr>
         <w:t>number</w:t>
       </w:r>
+      <w:proofErr w:type="gramEnd"/>
     </w:p>
     <w:p>
       <w:pPr>
@@ -1570,10 +1594,14 @@
           <w:numId w:val="2"/>
         </w:numPr>
         <w:rPr>
+          <w:highlight w:val="yellow"/>
           <w:lang w:val="bg-BG"/>
         </w:rPr>
       </w:pPr>
       <w:r>
+        <w:rPr>
+          <w:highlight w:val="yellow"/>
+        </w:rPr>
         <w:t>Bonus Score</w:t>
       </w:r>
     </w:p>
@@ -1619,8 +1647,13 @@
         <w:t>points (integer number)</w:t>
       </w:r>
       <w:r>
-        <w:t xml:space="preserve"> from the console</w:t>
-      </w:r>
+        <w:t xml:space="preserve"> from the </w:t>
+      </w:r>
+      <w:proofErr w:type="gramStart"/>
+      <w:r>
+        <w:t>console</w:t>
+      </w:r>
+      <w:proofErr w:type="gramEnd"/>
     </w:p>
     <w:p>
       <w:pPr>
@@ -1688,12 +1721,14 @@
         </w:rPr>
         <w:t xml:space="preserve">given </w:t>
       </w:r>
+      <w:proofErr w:type="gramStart"/>
       <w:r>
         <w:rPr>
           <w:lang w:val="en-GB"/>
         </w:rPr>
         <w:t>points</w:t>
       </w:r>
+      <w:proofErr w:type="gramEnd"/>
     </w:p>
     <w:p>
       <w:pPr>
@@ -1733,13 +1768,29 @@
           <w:bCs/>
           <w:lang w:val="en-GB"/>
         </w:rPr>
-        <w:t>(inclusive)</w:t>
-      </w:r>
-      <w:r>
-        <w:rPr>
-          <w:lang w:val="en-GB"/>
-        </w:rPr>
-        <w:t xml:space="preserve">,  adds 15 to the </w:t>
+        <w:t>(inclusive</w:t>
+      </w:r>
+      <w:proofErr w:type="gramStart"/>
+      <w:r>
+        <w:rPr>
+          <w:b/>
+          <w:bCs/>
+          <w:lang w:val="en-GB"/>
+        </w:rPr>
+        <w:t>)</w:t>
+      </w:r>
+      <w:r>
+        <w:rPr>
+          <w:lang w:val="en-GB"/>
+        </w:rPr>
+        <w:t>,  adds</w:t>
+      </w:r>
+      <w:proofErr w:type="gramEnd"/>
+      <w:r>
+        <w:rPr>
+          <w:lang w:val="en-GB"/>
+        </w:rPr>
+        <w:t xml:space="preserve"> 15 to the </w:t>
       </w:r>
       <w:r>
         <w:rPr>
@@ -1806,12 +1857,14 @@
         </w:rPr>
         <w:t xml:space="preserve">given </w:t>
       </w:r>
+      <w:proofErr w:type="gramStart"/>
       <w:r>
         <w:rPr>
           <w:lang w:val="en-GB"/>
         </w:rPr>
         <w:t>points</w:t>
       </w:r>
+      <w:proofErr w:type="gramEnd"/>
     </w:p>
     <w:p>
       <w:pPr>
@@ -1829,8 +1882,16 @@
         <w:rPr>
           <w:lang w:val="en-GB"/>
         </w:rPr>
-        <w:t>Print final points after adding the bonus points</w:t>
-      </w:r>
+        <w:t xml:space="preserve">Print final points after adding the bonus </w:t>
+      </w:r>
+      <w:proofErr w:type="gramStart"/>
+      <w:r>
+        <w:rPr>
+          <w:lang w:val="en-GB"/>
+        </w:rPr>
+        <w:t>points</w:t>
+      </w:r>
+      <w:proofErr w:type="gramEnd"/>
     </w:p>
     <w:p>
       <w:pPr>
@@ -2428,10 +2489,14 @@
           <w:numId w:val="2"/>
         </w:numPr>
         <w:rPr>
+          <w:highlight w:val="yellow"/>
           <w:lang w:val="bg-BG"/>
         </w:rPr>
       </w:pPr>
       <w:r>
+        <w:rPr>
+          <w:highlight w:val="yellow"/>
+        </w:rPr>
         <w:t>Food or Drink</w:t>
       </w:r>
     </w:p>
@@ -2474,8 +2539,13 @@
         <w:t xml:space="preserve">product (string) </w:t>
       </w:r>
       <w:r>
-        <w:t>from the console</w:t>
-      </w:r>
+        <w:t xml:space="preserve">from the </w:t>
+      </w:r>
+      <w:proofErr w:type="gramStart"/>
+      <w:r>
+        <w:t>console</w:t>
+      </w:r>
+      <w:proofErr w:type="gramEnd"/>
     </w:p>
     <w:p>
       <w:pPr>
@@ -2669,6 +2739,7 @@
         </w:rPr>
         <w:t>"</w:t>
       </w:r>
+      <w:proofErr w:type="gramStart"/>
       <w:r>
         <w:rPr>
           <w:rFonts w:ascii="Consolas" w:hAnsi="Consolas"/>
@@ -2678,6 +2749,7 @@
         </w:rPr>
         <w:t>food</w:t>
       </w:r>
+      <w:proofErr w:type="gramEnd"/>
       <w:r>
         <w:rPr>
           <w:b/>
@@ -2832,6 +2904,7 @@
         </w:rPr>
         <w:t>"</w:t>
       </w:r>
+      <w:proofErr w:type="gramStart"/>
       <w:r>
         <w:rPr>
           <w:rFonts w:ascii="Consolas" w:hAnsi="Consolas"/>
@@ -2841,6 +2914,7 @@
         </w:rPr>
         <w:t>drink</w:t>
       </w:r>
+      <w:proofErr w:type="gramEnd"/>
       <w:r>
         <w:rPr>
           <w:b/>
@@ -2875,6 +2949,7 @@
         </w:rPr>
         <w:t>"</w:t>
       </w:r>
+      <w:proofErr w:type="gramStart"/>
       <w:r>
         <w:rPr>
           <w:rFonts w:ascii="Consolas" w:hAnsi="Consolas"/>
@@ -2884,6 +2959,7 @@
         </w:rPr>
         <w:t>unknown</w:t>
       </w:r>
+      <w:proofErr w:type="gramEnd"/>
       <w:r>
         <w:rPr>
           <w:b/>
@@ -3313,10 +3389,14 @@
           <w:numId w:val="2"/>
         </w:numPr>
         <w:rPr>
+          <w:highlight w:val="yellow"/>
           <w:lang w:val="bg-BG"/>
         </w:rPr>
       </w:pPr>
       <w:r>
+        <w:rPr>
+          <w:highlight w:val="yellow"/>
+        </w:rPr>
         <w:t>Fruit or Vegetable</w:t>
       </w:r>
     </w:p>
@@ -3359,8 +3439,13 @@
         <w:t xml:space="preserve">product (string) </w:t>
       </w:r>
       <w:r>
-        <w:t>from the console</w:t>
-      </w:r>
+        <w:t xml:space="preserve">from the </w:t>
+      </w:r>
+      <w:proofErr w:type="gramStart"/>
+      <w:r>
+        <w:t>console</w:t>
+      </w:r>
+      <w:proofErr w:type="gramEnd"/>
     </w:p>
     <w:p>
       <w:pPr>
@@ -3554,6 +3639,7 @@
         </w:rPr>
         <w:t>"</w:t>
       </w:r>
+      <w:proofErr w:type="gramStart"/>
       <w:r>
         <w:rPr>
           <w:rFonts w:ascii="Consolas" w:hAnsi="Consolas"/>
@@ -3563,6 +3649,7 @@
         </w:rPr>
         <w:t>fruit</w:t>
       </w:r>
+      <w:proofErr w:type="gramEnd"/>
       <w:r>
         <w:rPr>
           <w:b/>
@@ -3694,6 +3781,7 @@
         </w:rPr>
         <w:t>"</w:t>
       </w:r>
+      <w:proofErr w:type="gramStart"/>
       <w:r>
         <w:rPr>
           <w:rFonts w:ascii="Consolas" w:hAnsi="Consolas"/>
@@ -3703,6 +3791,7 @@
         </w:rPr>
         <w:t>vegetable</w:t>
       </w:r>
+      <w:proofErr w:type="gramEnd"/>
       <w:r>
         <w:rPr>
           <w:b/>
@@ -3739,6 +3828,7 @@
         </w:rPr>
         <w:t>"</w:t>
       </w:r>
+      <w:proofErr w:type="gramStart"/>
       <w:r>
         <w:rPr>
           <w:rFonts w:ascii="Consolas" w:hAnsi="Consolas"/>
@@ -3748,6 +3838,7 @@
         </w:rPr>
         <w:t>unknown</w:t>
       </w:r>
+      <w:proofErr w:type="gramEnd"/>
       <w:r>
         <w:rPr>
           <w:b/>
@@ -4175,10 +4266,14 @@
           <w:numId w:val="2"/>
         </w:numPr>
         <w:rPr>
+          <w:highlight w:val="yellow"/>
           <w:lang w:val="bg-BG"/>
         </w:rPr>
       </w:pPr>
       <w:r>
+        <w:rPr>
+          <w:highlight w:val="yellow"/>
+        </w:rPr>
         <w:t>Day of Week</w:t>
       </w:r>
     </w:p>
@@ -4228,7 +4323,15 @@
         <w:t xml:space="preserve">an integer number </w:t>
       </w:r>
       <w:r>
-        <w:t xml:space="preserve">(the number will be in range [1… 7]) from the console </w:t>
+        <w:t xml:space="preserve">(the number will be in range [1… 7]) from the </w:t>
+      </w:r>
+      <w:proofErr w:type="gramStart"/>
+      <w:r>
+        <w:t>console</w:t>
+      </w:r>
+      <w:proofErr w:type="gramEnd"/>
+      <w:r>
+        <w:t xml:space="preserve"> </w:t>
       </w:r>
     </w:p>
     <w:p>
@@ -4289,6 +4392,7 @@
         </w:rPr>
         <w:t>"</w:t>
       </w:r>
+      <w:proofErr w:type="gramStart"/>
       <w:r>
         <w:rPr>
           <w:rFonts w:ascii="Consolas" w:hAnsi="Consolas"/>
@@ -4297,6 +4401,7 @@
         </w:rPr>
         <w:t>Monday</w:t>
       </w:r>
+      <w:proofErr w:type="gramEnd"/>
       <w:r>
         <w:rPr>
           <w:lang w:val="en-GB"/>
@@ -4338,6 +4443,7 @@
         </w:rPr>
         <w:t>"</w:t>
       </w:r>
+      <w:proofErr w:type="gramStart"/>
       <w:r>
         <w:rPr>
           <w:rFonts w:ascii="Consolas" w:hAnsi="Consolas"/>
@@ -4346,6 +4452,7 @@
         </w:rPr>
         <w:t>Tuesday</w:t>
       </w:r>
+      <w:proofErr w:type="gramEnd"/>
       <w:r>
         <w:rPr>
           <w:lang w:val="en-GB"/>
@@ -4387,6 +4494,7 @@
         </w:rPr>
         <w:t>"</w:t>
       </w:r>
+      <w:proofErr w:type="gramStart"/>
       <w:r>
         <w:rPr>
           <w:rFonts w:ascii="Consolas" w:hAnsi="Consolas"/>
@@ -4395,6 +4503,7 @@
         </w:rPr>
         <w:t>Wednesday</w:t>
       </w:r>
+      <w:proofErr w:type="gramEnd"/>
       <w:r>
         <w:rPr>
           <w:lang w:val="en-GB"/>
@@ -4428,7 +4537,17 @@
         <w:t>4</w:t>
       </w:r>
       <w:r>
-        <w:t xml:space="preserve"> print the forth day of the week, which is </w:t>
+        <w:t xml:space="preserve"> print the </w:t>
+      </w:r>
+      <w:proofErr w:type="spellStart"/>
+      <w:proofErr w:type="gramStart"/>
+      <w:r>
+        <w:t>forth</w:t>
+      </w:r>
+      <w:proofErr w:type="spellEnd"/>
+      <w:proofErr w:type="gramEnd"/>
+      <w:r>
+        <w:t xml:space="preserve"> day of the week, which is </w:t>
       </w:r>
       <w:r>
         <w:rPr>
@@ -4486,6 +4605,7 @@
         </w:rPr>
         <w:t>"</w:t>
       </w:r>
+      <w:proofErr w:type="gramStart"/>
       <w:r>
         <w:rPr>
           <w:rFonts w:ascii="Consolas" w:hAnsi="Consolas"/>
@@ -4494,6 +4614,7 @@
         </w:rPr>
         <w:t>Friday</w:t>
       </w:r>
+      <w:proofErr w:type="gramEnd"/>
       <w:r>
         <w:rPr>
           <w:lang w:val="en-GB"/>
@@ -4535,6 +4656,7 @@
         </w:rPr>
         <w:t>"</w:t>
       </w:r>
+      <w:proofErr w:type="gramStart"/>
       <w:r>
         <w:rPr>
           <w:rFonts w:ascii="Consolas" w:hAnsi="Consolas"/>
@@ -4543,6 +4665,7 @@
         </w:rPr>
         <w:t>Saturday</w:t>
       </w:r>
+      <w:proofErr w:type="gramEnd"/>
       <w:r>
         <w:rPr>
           <w:lang w:val="en-GB"/>
@@ -4584,6 +4707,7 @@
         </w:rPr>
         <w:t>"</w:t>
       </w:r>
+      <w:proofErr w:type="gramStart"/>
       <w:r>
         <w:rPr>
           <w:rFonts w:ascii="Consolas" w:hAnsi="Consolas"/>
@@ -4592,6 +4716,7 @@
         </w:rPr>
         <w:t>Sunday</w:t>
       </w:r>
+      <w:proofErr w:type="gramEnd"/>
       <w:r>
         <w:rPr>
           <w:lang w:val="en-GB"/>
@@ -5867,10 +5992,14 @@
           <w:numId w:val="2"/>
         </w:numPr>
         <w:rPr>
+          <w:highlight w:val="yellow"/>
           <w:lang w:val="bg-BG"/>
         </w:rPr>
       </w:pPr>
       <w:r>
+        <w:rPr>
+          <w:highlight w:val="yellow"/>
+        </w:rPr>
         <w:t>Vowel or Consonant</w:t>
       </w:r>
     </w:p>
@@ -5923,7 +6052,15 @@
         <w:t xml:space="preserve">character (letter, part of the English alphabet) </w:t>
       </w:r>
       <w:r>
-        <w:t xml:space="preserve">from the console </w:t>
+        <w:t xml:space="preserve">from the </w:t>
+      </w:r>
+      <w:proofErr w:type="gramStart"/>
+      <w:r>
+        <w:t>console</w:t>
+      </w:r>
+      <w:proofErr w:type="gramEnd"/>
+      <w:r>
+        <w:t xml:space="preserve"> </w:t>
       </w:r>
     </w:p>
     <w:p>
@@ -6023,7 +6160,21 @@
         <w:rPr>
           <w:lang w:val="en-GB"/>
         </w:rPr>
-        <w:t xml:space="preserve"> Vowels letters are: </w:t>
+        <w:t xml:space="preserve"> Vowels letters </w:t>
+      </w:r>
+      <w:proofErr w:type="gramStart"/>
+      <w:r>
+        <w:rPr>
+          <w:lang w:val="en-GB"/>
+        </w:rPr>
+        <w:t>are:</w:t>
+      </w:r>
+      <w:proofErr w:type="gramEnd"/>
+      <w:r>
+        <w:rPr>
+          <w:lang w:val="en-GB"/>
+        </w:rPr>
+        <w:t xml:space="preserve"> </w:t>
       </w:r>
       <w:r>
         <w:rPr>
@@ -6032,7 +6183,27 @@
           <w:bCs/>
           <w:lang w:val="en-GB"/>
         </w:rPr>
-        <w:t>A, a, E, e, I, i, O, o, U, u</w:t>
+        <w:t xml:space="preserve">A, a, E, e, I, </w:t>
+      </w:r>
+      <w:proofErr w:type="spellStart"/>
+      <w:r>
+        <w:rPr>
+          <w:rFonts w:ascii="Consolas" w:hAnsi="Consolas"/>
+          <w:b/>
+          <w:bCs/>
+          <w:lang w:val="en-GB"/>
+        </w:rPr>
+        <w:t>i</w:t>
+      </w:r>
+      <w:proofErr w:type="spellEnd"/>
+      <w:r>
+        <w:rPr>
+          <w:rFonts w:ascii="Consolas" w:hAnsi="Consolas"/>
+          <w:b/>
+          <w:bCs/>
+          <w:lang w:val="en-GB"/>
+        </w:rPr>
+        <w:t>, O, o, U, u</w:t>
       </w:r>
     </w:p>
     <w:p>
@@ -7305,10 +7476,14 @@
         </w:numPr>
         <w:spacing w:before="240"/>
         <w:rPr>
+          <w:highlight w:val="yellow"/>
           <w:lang w:val="bg-BG"/>
         </w:rPr>
       </w:pPr>
       <w:r>
+        <w:rPr>
+          <w:highlight w:val="yellow"/>
+        </w:rPr>
         <w:lastRenderedPageBreak/>
         <w:t>Sorted Numbers</w:t>
       </w:r>
@@ -7362,7 +7537,15 @@
         <w:t>3 real numbers</w:t>
       </w:r>
       <w:r>
-        <w:t xml:space="preserve"> from the console </w:t>
+        <w:t xml:space="preserve"> from the </w:t>
+      </w:r>
+      <w:proofErr w:type="gramStart"/>
+      <w:r>
+        <w:t>console</w:t>
+      </w:r>
+      <w:proofErr w:type="gramEnd"/>
+      <w:r>
+        <w:t xml:space="preserve"> </w:t>
       </w:r>
     </w:p>
     <w:p>
@@ -8060,10 +8243,14 @@
           <w:numId w:val="2"/>
         </w:numPr>
         <w:rPr>
+          <w:highlight w:val="yellow"/>
           <w:lang w:val="bg-BG"/>
         </w:rPr>
       </w:pPr>
       <w:r>
+        <w:rPr>
+          <w:highlight w:val="yellow"/>
+        </w:rPr>
         <w:t>Cinema</w:t>
       </w:r>
     </w:p>
@@ -8138,8 +8325,13 @@
         <w:t xml:space="preserve"> count of the seats per row (an integer number) </w:t>
       </w:r>
       <w:r>
-        <w:t>in the cinema</w:t>
-      </w:r>
+        <w:t xml:space="preserve">in the </w:t>
+      </w:r>
+      <w:proofErr w:type="gramStart"/>
+      <w:r>
+        <w:t>cinema</w:t>
+      </w:r>
+      <w:proofErr w:type="gramEnd"/>
       <w:r>
         <w:t xml:space="preserve"> </w:t>
       </w:r>
@@ -8258,6 +8450,7 @@
         </w:rPr>
         <w:t>"</w:t>
       </w:r>
+      <w:proofErr w:type="gramStart"/>
       <w:r>
         <w:rPr>
           <w:rFonts w:ascii="Consolas" w:hAnsi="Consolas"/>
@@ -8267,6 +8460,7 @@
         </w:rPr>
         <w:t>Discount</w:t>
       </w:r>
+      <w:proofErr w:type="gramEnd"/>
       <w:r>
         <w:rPr>
           <w:rFonts w:ascii="Consolas" w:hAnsi="Consolas"/>
@@ -9320,7 +9514,23 @@
                               <w:sz w:val="17"/>
                               <w:szCs w:val="17"/>
                             </w:rPr>
-                            <w:t xml:space="preserve">© SoftUni – </w:t>
+                            <w:t xml:space="preserve">© </w:t>
+                          </w:r>
+                          <w:proofErr w:type="spellStart"/>
+                          <w:r>
+                            <w:rPr>
+                              <w:sz w:val="17"/>
+                              <w:szCs w:val="17"/>
+                            </w:rPr>
+                            <w:t>SoftUni</w:t>
+                          </w:r>
+                          <w:proofErr w:type="spellEnd"/>
+                          <w:r>
+                            <w:rPr>
+                              <w:sz w:val="17"/>
+                              <w:szCs w:val="17"/>
+                            </w:rPr>
+                            <w:t xml:space="preserve"> – </w:t>
                           </w:r>
                           <w:hyperlink r:id="rId1" w:history="1">
                             <w:r>
@@ -9986,7 +10196,7 @@
                                   </pic:cNvPicPr>
                                 </pic:nvPicPr>
                                 <pic:blipFill>
-                                  <a:blip r:embed="rId2">
+                                  <a:blip r:embed="rId21">
                                     <a:extLst>
                                       <a:ext uri="{28A0092B-C50C-407E-A947-70E740481C1C}">
                                         <a14:useLocalDpi xmlns:a14="http://schemas.microsoft.com/office/drawing/2010/main" val="0"/>
@@ -10034,7 +10244,7 @@
                           <wp:extent cx="180000" cy="180000"/>
                           <wp:effectExtent l="0" t="0" r="0" b="0"/>
                           <wp:docPr id="2" name="Picture 2">
-                            <a:hlinkClick xmlns:a="http://schemas.openxmlformats.org/drawingml/2006/main" r:id="rId3"/>
+                            <a:hlinkClick xmlns:a="http://schemas.openxmlformats.org/drawingml/2006/main" r:id="rId22"/>
                           </wp:docPr>
                           <wp:cNvGraphicFramePr>
                             <a:graphicFrameLocks xmlns:a="http://schemas.openxmlformats.org/drawingml/2006/main" noChangeAspect="1"/>
@@ -10044,14 +10254,14 @@
                               <pic:pic xmlns:pic="http://schemas.openxmlformats.org/drawingml/2006/picture">
                                 <pic:nvPicPr>
                                   <pic:cNvPr id="2" name="Picture 2">
-                                    <a:hlinkClick r:id="rId3"/>
+                                    <a:hlinkClick r:id="rId22"/>
                                   </pic:cNvPr>
                                   <pic:cNvPicPr>
                                     <a:picLocks noChangeAspect="1" noChangeArrowheads="1"/>
                                   </pic:cNvPicPr>
                                 </pic:nvPicPr>
                                 <pic:blipFill>
-                                  <a:blip r:embed="rId4">
+                                  <a:blip r:embed="rId23">
                                     <a:extLst>
                                       <a:ext uri="{28A0092B-C50C-407E-A947-70E740481C1C}">
                                         <a14:useLocalDpi xmlns:a14="http://schemas.microsoft.com/office/drawing/2010/main" val="0"/>
@@ -10099,7 +10309,7 @@
                           <wp:extent cx="180000" cy="180000"/>
                           <wp:effectExtent l="0" t="0" r="0" b="0"/>
                           <wp:docPr id="5" name="Picture 5" title="Software University @ Facebook">
-                            <a:hlinkClick xmlns:a="http://schemas.openxmlformats.org/drawingml/2006/main" r:id="rId5"/>
+                            <a:hlinkClick xmlns:a="http://schemas.openxmlformats.org/drawingml/2006/main" r:id="rId24"/>
                           </wp:docPr>
                           <wp:cNvGraphicFramePr>
                             <a:graphicFrameLocks xmlns:a="http://schemas.openxmlformats.org/drawingml/2006/main" noChangeAspect="1"/>
@@ -10109,12 +10319,12 @@
                               <pic:pic xmlns:pic="http://schemas.openxmlformats.org/drawingml/2006/picture">
                                 <pic:nvPicPr>
                                   <pic:cNvPr id="5" name="Picture 5" title="Software University @ Facebook">
-                                    <a:hlinkClick r:id="rId5"/>
+                                    <a:hlinkClick r:id="rId24"/>
                                   </pic:cNvPr>
                                   <pic:cNvPicPr/>
                                 </pic:nvPicPr>
                                 <pic:blipFill>
-                                  <a:blip r:embed="rId6"/>
+                                  <a:blip r:embed="rId25"/>
                                   <a:stretch>
                                     <a:fillRect/>
                                   </a:stretch>
@@ -10152,7 +10362,7 @@
                           <wp:extent cx="180000" cy="180000"/>
                           <wp:effectExtent l="0" t="0" r="0" b="0"/>
                           <wp:docPr id="20" name="Picture 20">
-                            <a:hlinkClick xmlns:a="http://schemas.openxmlformats.org/drawingml/2006/main" r:id="rId7"/>
+                            <a:hlinkClick xmlns:a="http://schemas.openxmlformats.org/drawingml/2006/main" r:id="rId26"/>
                           </wp:docPr>
                           <wp:cNvGraphicFramePr>
                             <a:graphicFrameLocks xmlns:a="http://schemas.openxmlformats.org/drawingml/2006/main" noChangeAspect="1"/>
@@ -10162,20 +10372,20 @@
                               <pic:pic xmlns:pic="http://schemas.openxmlformats.org/drawingml/2006/picture">
                                 <pic:nvPicPr>
                                   <pic:cNvPr id="20" name="Picture 20">
-                                    <a:hlinkClick r:id="rId7"/>
+                                    <a:hlinkClick r:id="rId26"/>
                                   </pic:cNvPr>
                                   <pic:cNvPicPr>
                                     <a:picLocks noChangeAspect="1" noChangeArrowheads="1"/>
                                   </pic:cNvPicPr>
                                 </pic:nvPicPr>
                                 <pic:blipFill>
-                                  <a:blip r:embed="rId8">
+                                  <a:blip r:embed="rId27">
                                     <a:extLst>
                                       <a:ext uri="{28A0092B-C50C-407E-A947-70E740481C1C}">
                                         <a14:useLocalDpi xmlns:a14="http://schemas.microsoft.com/office/drawing/2010/main" val="0"/>
                                       </a:ext>
                                       <a:ext uri="{837473B0-CC2E-450A-ABE3-18F120FF3D39}">
-                                        <a1611:picAttrSrcUrl xmlns:a1611="http://schemas.microsoft.com/office/drawing/2016/11/main" r:id="rId9"/>
+                                        <a1611:picAttrSrcUrl xmlns:a1611="http://schemas.microsoft.com/office/drawing/2016/11/main" r:id="rId28"/>
                                       </a:ext>
                                     </a:extLst>
                                   </a:blip>
@@ -10221,7 +10431,7 @@
                           <wp:extent cx="180000" cy="180000"/>
                           <wp:effectExtent l="0" t="0" r="0" b="0"/>
                           <wp:docPr id="7" name="Picture 7" title="Software University @ Twitter">
-                            <a:hlinkClick xmlns:a="http://schemas.openxmlformats.org/drawingml/2006/main" r:id="rId10"/>
+                            <a:hlinkClick xmlns:a="http://schemas.openxmlformats.org/drawingml/2006/main" r:id="rId29"/>
                           </wp:docPr>
                           <wp:cNvGraphicFramePr>
                             <a:graphicFrameLocks xmlns:a="http://schemas.openxmlformats.org/drawingml/2006/main" noChangeAspect="1"/>
@@ -10231,12 +10441,12 @@
                               <pic:pic xmlns:pic="http://schemas.openxmlformats.org/drawingml/2006/picture">
                                 <pic:nvPicPr>
                                   <pic:cNvPr id="7" name="Picture 7" title="Software University @ Twitter">
-                                    <a:hlinkClick r:id="rId10"/>
+                                    <a:hlinkClick r:id="rId29"/>
                                   </pic:cNvPr>
                                   <pic:cNvPicPr/>
                                 </pic:nvPicPr>
                                 <pic:blipFill>
-                                  <a:blip r:embed="rId11"/>
+                                  <a:blip r:embed="rId30"/>
                                   <a:stretch>
                                     <a:fillRect/>
                                   </a:stretch>
@@ -10274,7 +10484,7 @@
                           <wp:extent cx="180000" cy="180000"/>
                           <wp:effectExtent l="0" t="0" r="0" b="0"/>
                           <wp:docPr id="17" name="Picture 17" title="Software University @ YouTube">
-                            <a:hlinkClick xmlns:a="http://schemas.openxmlformats.org/drawingml/2006/main" r:id="rId12"/>
+                            <a:hlinkClick xmlns:a="http://schemas.openxmlformats.org/drawingml/2006/main" r:id="rId31"/>
                           </wp:docPr>
                           <wp:cNvGraphicFramePr>
                             <a:graphicFrameLocks xmlns:a="http://schemas.openxmlformats.org/drawingml/2006/main" noChangeAspect="1"/>
@@ -10284,12 +10494,12 @@
                               <pic:pic xmlns:pic="http://schemas.openxmlformats.org/drawingml/2006/picture">
                                 <pic:nvPicPr>
                                   <pic:cNvPr id="17" name="Picture 17" title="Software University @ YouTube">
-                                    <a:hlinkClick r:id="rId12"/>
+                                    <a:hlinkClick r:id="rId31"/>
                                   </pic:cNvPr>
                                   <pic:cNvPicPr/>
                                 </pic:nvPicPr>
                                 <pic:blipFill>
-                                  <a:blip r:embed="rId13"/>
+                                  <a:blip r:embed="rId32"/>
                                   <a:stretch>
                                     <a:fillRect/>
                                   </a:stretch>
@@ -10327,7 +10537,7 @@
                           <wp:extent cx="180000" cy="180000"/>
                           <wp:effectExtent l="0" t="0" r="0" b="0"/>
                           <wp:docPr id="21" name="Picture 21">
-                            <a:hlinkClick xmlns:a="http://schemas.openxmlformats.org/drawingml/2006/main" r:id="rId14"/>
+                            <a:hlinkClick xmlns:a="http://schemas.openxmlformats.org/drawingml/2006/main" r:id="rId33"/>
                           </wp:docPr>
                           <wp:cNvGraphicFramePr>
                             <a:graphicFrameLocks xmlns:a="http://schemas.openxmlformats.org/drawingml/2006/main" noChangeAspect="1"/>
@@ -10337,14 +10547,14 @@
                               <pic:pic xmlns:pic="http://schemas.openxmlformats.org/drawingml/2006/picture">
                                 <pic:nvPicPr>
                                   <pic:cNvPr id="21" name="Picture 21">
-                                    <a:hlinkClick r:id="rId14"/>
+                                    <a:hlinkClick r:id="rId33"/>
                                   </pic:cNvPr>
                                   <pic:cNvPicPr>
                                     <a:picLocks noChangeAspect="1" noChangeArrowheads="1"/>
                                   </pic:cNvPicPr>
                                 </pic:nvPicPr>
                                 <pic:blipFill rotWithShape="1">
-                                  <a:blip r:embed="rId15">
+                                  <a:blip r:embed="rId34">
                                     <a:extLst>
                                       <a:ext uri="{28A0092B-C50C-407E-A947-70E740481C1C}">
                                         <a14:useLocalDpi xmlns:a14="http://schemas.microsoft.com/office/drawing/2010/main" val="0"/>
@@ -10396,7 +10606,7 @@
                           <wp:extent cx="180000" cy="180000"/>
                           <wp:effectExtent l="0" t="0" r="0" b="0"/>
                           <wp:docPr id="22" name="Picture 22">
-                            <a:hlinkClick xmlns:a="http://schemas.openxmlformats.org/drawingml/2006/main" r:id="rId16"/>
+                            <a:hlinkClick xmlns:a="http://schemas.openxmlformats.org/drawingml/2006/main" r:id="rId35"/>
                           </wp:docPr>
                           <wp:cNvGraphicFramePr>
                             <a:graphicFrameLocks xmlns:a="http://schemas.openxmlformats.org/drawingml/2006/main" noChangeAspect="1"/>
@@ -10406,14 +10616,14 @@
                               <pic:pic xmlns:pic="http://schemas.openxmlformats.org/drawingml/2006/picture">
                                 <pic:nvPicPr>
                                   <pic:cNvPr id="22" name="Picture 22">
-                                    <a:hlinkClick r:id="rId16"/>
+                                    <a:hlinkClick r:id="rId35"/>
                                   </pic:cNvPr>
                                   <pic:cNvPicPr>
                                     <a:picLocks noChangeAspect="1" noChangeArrowheads="1"/>
                                   </pic:cNvPicPr>
                                 </pic:nvPicPr>
                                 <pic:blipFill>
-                                  <a:blip r:embed="rId17">
+                                  <a:blip r:embed="rId36">
                                     <a:extLst>
                                       <a:ext uri="{28A0092B-C50C-407E-A947-70E740481C1C}">
                                         <a14:useLocalDpi xmlns:a14="http://schemas.microsoft.com/office/drawing/2010/main" val="0"/>
@@ -10462,7 +10672,7 @@
                           <wp:extent cx="180000" cy="180000"/>
                           <wp:effectExtent l="0" t="0" r="0" b="0"/>
                           <wp:docPr id="23" name="Picture 23" title="Software University: Email Us">
-                            <a:hlinkClick xmlns:a="http://schemas.openxmlformats.org/drawingml/2006/main" r:id="rId18"/>
+                            <a:hlinkClick xmlns:a="http://schemas.openxmlformats.org/drawingml/2006/main" r:id="rId37"/>
                           </wp:docPr>
                           <wp:cNvGraphicFramePr>
                             <a:graphicFrameLocks xmlns:a="http://schemas.openxmlformats.org/drawingml/2006/main" noChangeAspect="1"/>
@@ -10472,12 +10682,12 @@
                               <pic:pic xmlns:pic="http://schemas.openxmlformats.org/drawingml/2006/picture">
                                 <pic:nvPicPr>
                                   <pic:cNvPr id="23" name="Picture 23" title="Software University: Email Us">
-                                    <a:hlinkClick r:id="rId18"/>
+                                    <a:hlinkClick r:id="rId37"/>
                                   </pic:cNvPr>
                                   <pic:cNvPicPr/>
                                 </pic:nvPicPr>
                                 <pic:blipFill>
-                                  <a:blip r:embed="rId19"/>
+                                  <a:blip r:embed="rId38"/>
                                   <a:stretch>
                                     <a:fillRect/>
                                   </a:stretch>
@@ -10539,7 +10749,7 @@
                   </pic:cNvPicPr>
                 </pic:nvPicPr>
                 <pic:blipFill>
-                  <a:blip r:embed="rId21">
+                  <a:blip r:embed="rId39">
                     <a:extLst>
                       <a:ext uri="{28A0092B-C50C-407E-A947-70E740481C1C}">
                         <a14:useLocalDpi xmlns:a14="http://schemas.microsoft.com/office/drawing/2010/main" val="0"/>

</xml_diff>